<commit_message>
12. Bills Payment System - Table per Hierarchy
</commit_message>
<xml_diff>
--- a/06. Advanced Relations/Exercises/06. DB-Advanced-EF-Core-Advanced-Relations-Exercises.docx
+++ b/06. Advanced Relations/Exercises/06. DB-Advanced-EF-Core-Advanced-Relations-Exercises.docx
@@ -2406,7 +2406,10 @@
         <w:spacing w:after="120"/>
       </w:pPr>
       <w:r>
-        <w:t xml:space="preserve">Previously 1 user was able to upload only 1 picture (just his/her profile picture). Now each user </w:t>
+        <w:t>E</w:t>
+      </w:r>
+      <w:r>
+        <w:t xml:space="preserve">ach user </w:t>
       </w:r>
       <w:proofErr w:type="gramStart"/>
       <w:r>
@@ -2423,7 +2426,34 @@
         <w:t>personal albums</w:t>
       </w:r>
       <w:r>
-        <w:t xml:space="preserve">. Each album has name, background color and information whether is public or not. Each picture has title, caption and path on the file system. An album can contain many pictures and one picture can be present in many albums. Each user can have many </w:t>
+        <w:t xml:space="preserve">. Each album has </w:t>
+      </w:r>
+      <w:r>
+        <w:rPr>
+          <w:b/>
+        </w:rPr>
+        <w:t>name, background color and information whether is public or not</w:t>
+      </w:r>
+      <w:r>
+        <w:t xml:space="preserve">. Each </w:t>
+      </w:r>
+      <w:r>
+        <w:rPr>
+          <w:b/>
+        </w:rPr>
+        <w:t>picture</w:t>
+      </w:r>
+      <w:r>
+        <w:t xml:space="preserve"> has </w:t>
+      </w:r>
+      <w:r>
+        <w:rPr>
+          <w:b/>
+        </w:rPr>
+        <w:t>title, caption and path on the file system.</w:t>
+      </w:r>
+      <w:r>
+        <w:t xml:space="preserve"> An album can contain many pictures and one picture can be present in many albums. Each user can have many </w:t>
       </w:r>
       <w:proofErr w:type="gramStart"/>
       <w:r>
@@ -2535,11 +2565,21 @@
       <w:r>
         <w:t xml:space="preserve"> that would have a single public static method inside </w:t>
       </w:r>
+      <w:bookmarkStart w:id="0" w:name="OLE_LINK1"/>
+      <w:bookmarkStart w:id="1" w:name="OLE_LINK2"/>
       <w:r>
         <w:rPr>
           <w:rStyle w:val="CodeChar"/>
         </w:rPr>
-        <w:t>Transform(string tag)</w:t>
+        <w:t>Transform</w:t>
+      </w:r>
+      <w:bookmarkEnd w:id="0"/>
+      <w:bookmarkEnd w:id="1"/>
+      <w:r>
+        <w:rPr>
+          <w:rStyle w:val="CodeChar"/>
+        </w:rPr>
+        <w:t>(string tag)</w:t>
       </w:r>
       <w:r>
         <w:t>. That method would convert given tag to a valid one (remove all spaces, put pound sign at first position if it is not present and reduce the length of the tag if it is more than 20 symbols).</w:t>
@@ -2642,6 +2682,7 @@
                 <w:b w:val="0"/>
               </w:rPr>
             </w:pPr>
+            <w:bookmarkStart w:id="2" w:name="_Hlk536451112"/>
             <w:r>
               <w:rPr>
                 <w:b w:val="0"/>
@@ -2666,6 +2707,47 @@
                 <w:b w:val="0"/>
               </w:rPr>
               <w:t>#summer was added to database</w:t>
+            </w:r>
+          </w:p>
+        </w:tc>
+      </w:tr>
+      <w:bookmarkEnd w:id="2"/>
+      <w:tr>
+        <w:tc>
+          <w:tcPr>
+            <w:tcW w:w="3936" w:type="dxa"/>
+          </w:tcPr>
+          <w:p>
+            <w:pPr>
+              <w:pStyle w:val="Code"/>
+              <w:rPr>
+                <w:b w:val="0"/>
+              </w:rPr>
+            </w:pPr>
+            <w:r>
+              <w:rPr>
+                <w:b w:val="0"/>
+              </w:rPr>
+              <w:t>myCat</w:t>
+            </w:r>
+          </w:p>
+        </w:tc>
+        <w:tc>
+          <w:tcPr>
+            <w:tcW w:w="5386" w:type="dxa"/>
+          </w:tcPr>
+          <w:p>
+            <w:pPr>
+              <w:pStyle w:val="Code"/>
+              <w:rPr>
+                <w:b w:val="0"/>
+              </w:rPr>
+            </w:pPr>
+            <w:r>
+              <w:rPr>
+                <w:b w:val="0"/>
+              </w:rPr>
+              <w:t>#myCat was added to database</w:t>
             </w:r>
           </w:p>
         </w:tc>
@@ -2686,7 +2768,7 @@
               <w:rPr>
                 <w:b w:val="0"/>
               </w:rPr>
-              <w:t>myCat</w:t>
+              <w:t>#no make up</w:t>
             </w:r>
           </w:p>
         </w:tc>
@@ -2705,7 +2787,7 @@
               <w:rPr>
                 <w:b w:val="0"/>
               </w:rPr>
-              <w:t>#myCat was added to database</w:t>
+              <w:t>#nomakeup was added to database</w:t>
             </w:r>
           </w:p>
         </w:tc>
@@ -2726,7 +2808,13 @@
               <w:rPr>
                 <w:b w:val="0"/>
               </w:rPr>
-              <w:t>#no make up</w:t>
+              <w:t>#aaaaaaaaaaaaaaaaaaXCutThisE</w:t>
+            </w:r>
+            <w:r>
+              <w:rPr>
+                <w:b w:val="0"/>
+              </w:rPr>
+              <w:t>nd</w:t>
             </w:r>
           </w:p>
         </w:tc>
@@ -2745,7 +2833,7 @@
               <w:rPr>
                 <w:b w:val="0"/>
               </w:rPr>
-              <w:t>#nomakeup was added to database</w:t>
+              <w:t>#aaaaaaaaaaaaaaaaaaX was added to database</w:t>
             </w:r>
           </w:p>
         </w:tc>
@@ -2766,13 +2854,7 @@
               <w:rPr>
                 <w:b w:val="0"/>
               </w:rPr>
-              <w:t>#aaaaaaaaaaaaaaaaaaXCutThisE</w:t>
-            </w:r>
-            <w:r>
-              <w:rPr>
-                <w:b w:val="0"/>
-              </w:rPr>
-              <w:t>nd</w:t>
+              <w:t>me and my bff doing selfie</w:t>
             </w:r>
           </w:p>
         </w:tc>
@@ -2791,46 +2873,6 @@
               <w:rPr>
                 <w:b w:val="0"/>
               </w:rPr>
-              <w:t>#aaaaaaaaaaaaaaaaaaX was added to database</w:t>
-            </w:r>
-          </w:p>
-        </w:tc>
-      </w:tr>
-      <w:tr>
-        <w:tc>
-          <w:tcPr>
-            <w:tcW w:w="3936" w:type="dxa"/>
-          </w:tcPr>
-          <w:p>
-            <w:pPr>
-              <w:pStyle w:val="Code"/>
-              <w:rPr>
-                <w:b w:val="0"/>
-              </w:rPr>
-            </w:pPr>
-            <w:r>
-              <w:rPr>
-                <w:b w:val="0"/>
-              </w:rPr>
-              <w:t>me and my bff doing selfie</w:t>
-            </w:r>
-          </w:p>
-        </w:tc>
-        <w:tc>
-          <w:tcPr>
-            <w:tcW w:w="5386" w:type="dxa"/>
-          </w:tcPr>
-          <w:p>
-            <w:pPr>
-              <w:pStyle w:val="Code"/>
-              <w:rPr>
-                <w:b w:val="0"/>
-              </w:rPr>
-            </w:pPr>
-            <w:r>
-              <w:rPr>
-                <w:b w:val="0"/>
-              </w:rPr>
               <w:t>#meandmybffdoingself</w:t>
             </w:r>
             <w:r>
@@ -2982,27 +3024,30 @@
         <w:tabs>
           <w:tab w:val="clear" w:pos="1843"/>
         </w:tabs>
-        <w:ind w:left="567" w:hanging="567"/>
-      </w:pPr>
-      <w:r>
-        <w:t>*Football Betting Database</w:t>
-      </w:r>
-    </w:p>
-    <w:p>
-      <w:r>
-        <w:t xml:space="preserve">Your task is to create a database for the </w:t>
-      </w:r>
-      <w:r>
-        <w:rPr>
-          <w:b/>
-        </w:rPr>
-        <w:t xml:space="preserve">Football </w:t>
-      </w:r>
-      <w:r>
-        <w:rPr>
-          <w:b/>
-        </w:rPr>
-        <w:t>Bookmaker System</w:t>
+        <w:ind w:left="426" w:hanging="426"/>
+      </w:pPr>
+      <w:r>
+        <w:t>Bills Payment System</w:t>
+      </w:r>
+    </w:p>
+    <w:p>
+      <w:pPr>
+        <w:spacing w:after="120"/>
+      </w:pPr>
+      <w:r>
+        <w:t xml:space="preserve">Your task is to create a database for </w:t>
+      </w:r>
+      <w:r>
+        <w:rPr>
+          <w:b/>
+        </w:rPr>
+        <w:t>Bills Payment</w:t>
+      </w:r>
+      <w:r>
+        <w:rPr>
+          <w:b/>
+        </w:rPr>
+        <w:t xml:space="preserve"> System</w:t>
       </w:r>
       <w:r>
         <w:t xml:space="preserve">, using the </w:t>
@@ -3071,7 +3116,129 @@
         <w:t xml:space="preserve">irst </w:t>
       </w:r>
       <w:r>
-        <w:t>approach. Model the following tables:</w:t>
+        <w:t xml:space="preserve">approach. In the database, we should keep information about the </w:t>
+      </w:r>
+      <w:r>
+        <w:rPr>
+          <w:b/>
+        </w:rPr>
+        <w:t>users</w:t>
+      </w:r>
+      <w:r>
+        <w:t xml:space="preserve"> who are using that system (</w:t>
+      </w:r>
+      <w:r>
+        <w:rPr>
+          <w:b/>
+        </w:rPr>
+        <w:t>first name, last name, email, password, billing details</w:t>
+      </w:r>
+      <w:r>
+        <w:t xml:space="preserve">). Every </w:t>
+      </w:r>
+      <w:r>
+        <w:rPr>
+          <w:b/>
+        </w:rPr>
+        <w:t>billing detail</w:t>
+      </w:r>
+      <w:r>
+        <w:t xml:space="preserve"> have </w:t>
+      </w:r>
+      <w:r>
+        <w:rPr>
+          <w:b/>
+        </w:rPr>
+        <w:t>number</w:t>
+      </w:r>
+      <w:r>
+        <w:t xml:space="preserve"> and </w:t>
+      </w:r>
+      <w:r>
+        <w:rPr>
+          <w:b/>
+        </w:rPr>
+        <w:t>owner</w:t>
+      </w:r>
+      <w:r>
+        <w:t xml:space="preserve">. Also, there are </w:t>
+      </w:r>
+      <w:r>
+        <w:rPr>
+          <w:b/>
+        </w:rPr>
+        <w:t>two types</w:t>
+      </w:r>
+      <w:r>
+        <w:t xml:space="preserve"> of billing details </w:t>
+      </w:r>
+      <w:r>
+        <w:rPr>
+          <w:b/>
+        </w:rPr>
+        <w:t>credit card</w:t>
+      </w:r>
+      <w:r>
+        <w:t xml:space="preserve"> and </w:t>
+      </w:r>
+      <w:r>
+        <w:rPr>
+          <w:b/>
+        </w:rPr>
+        <w:t>bank account</w:t>
+      </w:r>
+      <w:r>
+        <w:t xml:space="preserve">. The credit card has </w:t>
+      </w:r>
+      <w:r>
+        <w:rPr>
+          <w:b/>
+        </w:rPr>
+        <w:t>card type, expiration month, expiration year</w:t>
+      </w:r>
+      <w:r>
+        <w:t xml:space="preserve">. And the bank account has </w:t>
+      </w:r>
+      <w:r>
+        <w:rPr>
+          <w:b/>
+        </w:rPr>
+        <w:t>bank name</w:t>
+      </w:r>
+      <w:r>
+        <w:t xml:space="preserve"> and </w:t>
+      </w:r>
+      <w:r>
+        <w:rPr>
+          <w:b/>
+        </w:rPr>
+        <w:t>SWIFT</w:t>
+      </w:r>
+      <w:r>
+        <w:t xml:space="preserve"> </w:t>
+      </w:r>
+      <w:r>
+        <w:rPr>
+          <w:b/>
+        </w:rPr>
+        <w:t>code</w:t>
+      </w:r>
+      <w:r>
+        <w:t>.</w:t>
+      </w:r>
+    </w:p>
+    <w:p>
+      <w:pPr>
+        <w:spacing w:after="0"/>
+      </w:pPr>
+      <w:r>
+        <w:rPr>
+          <w:b/>
+        </w:rPr>
+        <w:t>Solve the task</w:t>
+      </w:r>
+      <w:r>
+        <w:t>. Use the following approach to make model of the classes and the database tables.</w:t>
       </w:r>
     </w:p>
     <w:p>
@@ -3079,559 +3246,11 @@
         <w:pStyle w:val="ListParagraph"/>
         <w:numPr>
           <w:ilvl w:val="0"/>
-          <w:numId w:val="5"/>
+          <w:numId w:val="9"/>
         </w:numPr>
       </w:pPr>
       <w:r>
-        <w:rPr>
-          <w:b/>
-        </w:rPr>
-        <w:t>Teams</w:t>
-      </w:r>
-      <w:r>
-        <w:t xml:space="preserve"> – Id, Name, Logo, 3 letter Initials (JUV, LIV, ARS…), Primary Kit Color, Secondary Kit Color, Town, Budget</w:t>
-      </w:r>
-    </w:p>
-    <w:p>
-      <w:pPr>
-        <w:pStyle w:val="ListParagraph"/>
-        <w:numPr>
-          <w:ilvl w:val="0"/>
-          <w:numId w:val="5"/>
-        </w:numPr>
-      </w:pPr>
-      <w:r>
-        <w:rPr>
-          <w:b/>
-        </w:rPr>
-        <w:t>Colors</w:t>
-      </w:r>
-      <w:r>
-        <w:t xml:space="preserve"> – Id, Name</w:t>
-      </w:r>
-    </w:p>
-    <w:p>
-      <w:pPr>
-        <w:pStyle w:val="ListParagraph"/>
-        <w:numPr>
-          <w:ilvl w:val="0"/>
-          <w:numId w:val="5"/>
-        </w:numPr>
-      </w:pPr>
-      <w:r>
-        <w:rPr>
-          <w:b/>
-        </w:rPr>
-        <w:t>Towns</w:t>
-      </w:r>
-      <w:r>
-        <w:t xml:space="preserve"> – Id, Name, Country</w:t>
-      </w:r>
-    </w:p>
-    <w:p>
-      <w:pPr>
-        <w:pStyle w:val="ListParagraph"/>
-        <w:numPr>
-          <w:ilvl w:val="0"/>
-          <w:numId w:val="5"/>
-        </w:numPr>
-      </w:pPr>
-      <w:r>
-        <w:rPr>
-          <w:b/>
-        </w:rPr>
-        <w:t>Countries</w:t>
-      </w:r>
-      <w:r>
-        <w:t xml:space="preserve"> – Id (3 letters – for example BUL, USA, GER, FRA, ITA…), Name, Continent </w:t>
-      </w:r>
-    </w:p>
-    <w:p>
-      <w:pPr>
-        <w:pStyle w:val="ListParagraph"/>
-        <w:numPr>
-          <w:ilvl w:val="0"/>
-          <w:numId w:val="5"/>
-        </w:numPr>
-      </w:pPr>
-      <w:r>
-        <w:rPr>
-          <w:b/>
-        </w:rPr>
-        <w:t>Continent</w:t>
-      </w:r>
-      <w:r>
-        <w:rPr>
-          <w:b/>
-        </w:rPr>
-        <w:t>s</w:t>
-      </w:r>
-      <w:r>
-        <w:t xml:space="preserve"> – Id, Name</w:t>
-      </w:r>
-    </w:p>
-    <w:p>
-      <w:pPr>
-        <w:pStyle w:val="ListParagraph"/>
-        <w:numPr>
-          <w:ilvl w:val="0"/>
-          <w:numId w:val="5"/>
-        </w:numPr>
-      </w:pPr>
-      <w:r>
-        <w:rPr>
-          <w:b/>
-        </w:rPr>
-        <w:t>Players</w:t>
-      </w:r>
-      <w:r>
-        <w:t xml:space="preserve"> – Id, Name, Squad Number, Team, Position, Is Currently Injured</w:t>
-      </w:r>
-    </w:p>
-    <w:p>
-      <w:pPr>
-        <w:pStyle w:val="ListParagraph"/>
-        <w:numPr>
-          <w:ilvl w:val="0"/>
-          <w:numId w:val="5"/>
-        </w:numPr>
-      </w:pPr>
-      <w:r>
-        <w:rPr>
-          <w:b/>
-        </w:rPr>
-        <w:t>Position</w:t>
-      </w:r>
-      <w:r>
-        <w:t xml:space="preserve"> – Id (2 letters – GK, DF, MF, FW…), position description (for example – goal keeper, defender…)</w:t>
-      </w:r>
-    </w:p>
-    <w:p>
-      <w:pPr>
-        <w:pStyle w:val="ListParagraph"/>
-        <w:numPr>
-          <w:ilvl w:val="0"/>
-          <w:numId w:val="5"/>
-        </w:numPr>
-        <w:rPr>
-          <w:noProof/>
-        </w:rPr>
-      </w:pPr>
-      <w:r>
-        <w:rPr>
-          <w:b/>
-          <w:noProof/>
-        </w:rPr>
-        <w:lastRenderedPageBreak/>
-        <w:t>PlayerStatistics</w:t>
-      </w:r>
-      <w:r>
-        <w:rPr>
-          <w:noProof/>
-        </w:rPr>
-        <w:t xml:space="preserve"> – Game, Player, Scored Goals, Player Assists, Played Minutes During Game, (PK = Game + Player)</w:t>
-      </w:r>
-    </w:p>
-    <w:p>
-      <w:pPr>
-        <w:pStyle w:val="ListParagraph"/>
-        <w:numPr>
-          <w:ilvl w:val="0"/>
-          <w:numId w:val="5"/>
-        </w:numPr>
-        <w:rPr>
-          <w:noProof/>
-        </w:rPr>
-      </w:pPr>
-      <w:r>
-        <w:rPr>
-          <w:b/>
-          <w:noProof/>
-        </w:rPr>
-        <w:t>Games</w:t>
-      </w:r>
-      <w:r>
-        <w:rPr>
-          <w:noProof/>
-        </w:rPr>
-        <w:t xml:space="preserve"> – Id, Home Team, Away Team, Home Goals, Away Goals, Date and Time of Game, Home team Win bet rate, Away Team Win Bet Rate, Draw Game Bet Rate, Round, Competition)</w:t>
-      </w:r>
-    </w:p>
-    <w:p>
-      <w:pPr>
-        <w:pStyle w:val="ListParagraph"/>
-        <w:numPr>
-          <w:ilvl w:val="0"/>
-          <w:numId w:val="5"/>
-        </w:numPr>
-        <w:rPr>
-          <w:noProof/>
-        </w:rPr>
-      </w:pPr>
-      <w:r>
-        <w:rPr>
-          <w:b/>
-          <w:noProof/>
-        </w:rPr>
-        <w:t>Rounds</w:t>
-      </w:r>
-      <w:r>
-        <w:rPr>
-          <w:noProof/>
-        </w:rPr>
-        <w:t xml:space="preserve"> – Id, Name (for example Groups, League, 1/8 Final, 1/4 Final, Semi-Final, Final…)</w:t>
-      </w:r>
-    </w:p>
-    <w:p>
-      <w:pPr>
-        <w:pStyle w:val="ListParagraph"/>
-        <w:numPr>
-          <w:ilvl w:val="0"/>
-          <w:numId w:val="5"/>
-        </w:numPr>
-        <w:rPr>
-          <w:noProof/>
-        </w:rPr>
-      </w:pPr>
-      <w:r>
-        <w:rPr>
-          <w:b/>
-          <w:noProof/>
-        </w:rPr>
-        <w:t>Competitions</w:t>
-      </w:r>
-      <w:r>
-        <w:rPr>
-          <w:noProof/>
-        </w:rPr>
-        <w:t xml:space="preserve"> – Id, Name, Type (local, national, international)</w:t>
-      </w:r>
-    </w:p>
-    <w:p>
-      <w:pPr>
-        <w:pStyle w:val="ListParagraph"/>
-        <w:numPr>
-          <w:ilvl w:val="0"/>
-          <w:numId w:val="5"/>
-        </w:numPr>
-        <w:rPr>
-          <w:noProof/>
-        </w:rPr>
-      </w:pPr>
-      <w:r>
-        <w:rPr>
-          <w:b/>
-          <w:noProof/>
-        </w:rPr>
-        <w:t xml:space="preserve">CompetitionTypes </w:t>
-      </w:r>
-      <w:r>
-        <w:rPr>
-          <w:noProof/>
-        </w:rPr>
-        <w:t>–</w:t>
-      </w:r>
-      <w:r>
-        <w:rPr>
-          <w:b/>
-          <w:noProof/>
-        </w:rPr>
-        <w:t xml:space="preserve"> </w:t>
-      </w:r>
-      <w:r>
-        <w:rPr>
-          <w:noProof/>
-        </w:rPr>
-        <w:t>Id, Name</w:t>
-      </w:r>
-    </w:p>
-    <w:p>
-      <w:pPr>
-        <w:pStyle w:val="ListParagraph"/>
-        <w:numPr>
-          <w:ilvl w:val="0"/>
-          <w:numId w:val="5"/>
-        </w:numPr>
-        <w:rPr>
-          <w:noProof/>
-        </w:rPr>
-      </w:pPr>
-      <w:r>
-        <w:rPr>
-          <w:b/>
-          <w:noProof/>
-        </w:rPr>
-        <w:t>BetGame</w:t>
-      </w:r>
-      <w:r>
-        <w:rPr>
-          <w:noProof/>
-        </w:rPr>
-        <w:t xml:space="preserve"> – Game, B</w:t>
-      </w:r>
-      <w:r>
-        <w:rPr>
-          <w:noProof/>
-        </w:rPr>
-        <w:t>et, Result Prediction</w:t>
-      </w:r>
-      <w:r>
-        <w:rPr>
-          <w:noProof/>
-        </w:rPr>
-        <w:t xml:space="preserve"> (PK = Game + Bet)</w:t>
-      </w:r>
-    </w:p>
-    <w:p>
-      <w:pPr>
-        <w:pStyle w:val="ListParagraph"/>
-        <w:numPr>
-          <w:ilvl w:val="0"/>
-          <w:numId w:val="5"/>
-        </w:numPr>
-        <w:rPr>
-          <w:noProof/>
-        </w:rPr>
-      </w:pPr>
-      <w:r>
-        <w:rPr>
-          <w:b/>
-          <w:noProof/>
-        </w:rPr>
-        <w:t>Bets</w:t>
-      </w:r>
-      <w:r>
-        <w:rPr>
-          <w:noProof/>
-        </w:rPr>
-        <w:t xml:space="preserve"> – Id, Bet Money, Date and Time of Bet, User</w:t>
-      </w:r>
-    </w:p>
-    <w:p>
-      <w:pPr>
-        <w:pStyle w:val="ListParagraph"/>
-        <w:numPr>
-          <w:ilvl w:val="0"/>
-          <w:numId w:val="5"/>
-        </w:numPr>
-      </w:pPr>
-      <w:r>
-        <w:rPr>
-          <w:b/>
-          <w:noProof/>
-        </w:rPr>
-        <w:t>ResultPrediction</w:t>
-      </w:r>
-      <w:r>
-        <w:rPr>
-          <w:noProof/>
-        </w:rPr>
-        <w:t xml:space="preserve"> – Id</w:t>
-      </w:r>
-      <w:r>
-        <w:t>, Prediction (possible values - Home Team Win, Draw Game, Away Team Win)</w:t>
-      </w:r>
-    </w:p>
-    <w:p>
-      <w:pPr>
-        <w:pStyle w:val="ListParagraph"/>
-        <w:numPr>
-          <w:ilvl w:val="0"/>
-          <w:numId w:val="5"/>
-        </w:numPr>
-      </w:pPr>
-      <w:r>
-        <w:rPr>
-          <w:b/>
-        </w:rPr>
-        <w:t>Users</w:t>
-      </w:r>
-      <w:r>
-        <w:t xml:space="preserve"> – Id, Username, Password, Email, Full Name, Balance</w:t>
-      </w:r>
-    </w:p>
-    <w:p>
-      <w:pPr>
-        <w:spacing w:after="120"/>
-      </w:pPr>
-      <w:r>
-        <w:t>Table relationships:</w:t>
-      </w:r>
-    </w:p>
-    <w:p>
-      <w:pPr>
-        <w:pStyle w:val="ListParagraph"/>
-        <w:numPr>
-          <w:ilvl w:val="0"/>
-          <w:numId w:val="8"/>
-        </w:numPr>
-      </w:pPr>
-      <w:r>
-        <w:t>Team has one primary kit color and one secondary kit color</w:t>
-      </w:r>
-    </w:p>
-    <w:p>
-      <w:pPr>
-        <w:pStyle w:val="ListParagraph"/>
-        <w:numPr>
-          <w:ilvl w:val="0"/>
-          <w:numId w:val="7"/>
-        </w:numPr>
-      </w:pPr>
-      <w:r>
-        <w:t>Team resident in one town</w:t>
-      </w:r>
-    </w:p>
-    <w:p>
-      <w:pPr>
-        <w:pStyle w:val="ListParagraph"/>
-        <w:numPr>
-          <w:ilvl w:val="0"/>
-          <w:numId w:val="7"/>
-        </w:numPr>
-      </w:pPr>
-      <w:r>
-        <w:t>Each town can host several teams</w:t>
-      </w:r>
-    </w:p>
-    <w:p>
-      <w:pPr>
-        <w:pStyle w:val="ListParagraph"/>
-        <w:numPr>
-          <w:ilvl w:val="0"/>
-          <w:numId w:val="7"/>
-        </w:numPr>
-      </w:pPr>
-      <w:r>
-        <w:t>Town can be placed in one country and a country can have many towns</w:t>
-      </w:r>
-    </w:p>
-    <w:p>
-      <w:pPr>
-        <w:pStyle w:val="ListParagraph"/>
-        <w:numPr>
-          <w:ilvl w:val="0"/>
-          <w:numId w:val="7"/>
-        </w:numPr>
-      </w:pPr>
-      <w:r>
-        <w:t>Country can be placed in several continents and a continent can have many countries</w:t>
-      </w:r>
-    </w:p>
-    <w:p>
-      <w:pPr>
-        <w:pStyle w:val="ListParagraph"/>
-        <w:numPr>
-          <w:ilvl w:val="0"/>
-          <w:numId w:val="7"/>
-        </w:numPr>
-      </w:pPr>
-      <w:r>
-        <w:t>Player can play for one team and one team can have many players that play for it</w:t>
-      </w:r>
-    </w:p>
-    <w:p>
-      <w:pPr>
-        <w:pStyle w:val="ListParagraph"/>
-        <w:numPr>
-          <w:ilvl w:val="0"/>
-          <w:numId w:val="7"/>
-        </w:numPr>
-      </w:pPr>
-      <w:r>
-        <w:t>Player can play at one position and one position can be played by many players</w:t>
-      </w:r>
-    </w:p>
-    <w:p>
-      <w:pPr>
-        <w:pStyle w:val="ListParagraph"/>
-        <w:numPr>
-          <w:ilvl w:val="0"/>
-          <w:numId w:val="7"/>
-        </w:numPr>
-      </w:pPr>
-      <w:r>
-        <w:t>Player can play in many games and in each game, many players take part</w:t>
-      </w:r>
-    </w:p>
-    <w:p>
-      <w:pPr>
-        <w:pStyle w:val="ListParagraph"/>
-        <w:numPr>
-          <w:ilvl w:val="0"/>
-          <w:numId w:val="7"/>
-        </w:numPr>
-      </w:pPr>
-      <w:r>
-        <w:t>Additionally, for each player for given game is kept statistics such as scored goals, goal assists and minutes played during given game</w:t>
-      </w:r>
-    </w:p>
-    <w:p>
-      <w:pPr>
-        <w:pStyle w:val="ListParagraph"/>
-        <w:numPr>
-          <w:ilvl w:val="0"/>
-          <w:numId w:val="7"/>
-        </w:numPr>
-      </w:pPr>
-      <w:r>
-        <w:t>A game can be played in one round and in one round many games can be played</w:t>
-      </w:r>
-    </w:p>
-    <w:p>
-      <w:pPr>
-        <w:pStyle w:val="ListParagraph"/>
-        <w:numPr>
-          <w:ilvl w:val="0"/>
-          <w:numId w:val="7"/>
-        </w:numPr>
-      </w:pPr>
-      <w:r>
-        <w:t>A game can be played in one competition and in one competition many games can be played</w:t>
-      </w:r>
-    </w:p>
-    <w:p>
-      <w:pPr>
-        <w:pStyle w:val="ListParagraph"/>
-        <w:numPr>
-          <w:ilvl w:val="0"/>
-          <w:numId w:val="7"/>
-        </w:numPr>
-      </w:pPr>
-      <w:r>
-        <w:t xml:space="preserve">On a game, many bets can be </w:t>
-      </w:r>
-      <w:proofErr w:type="gramStart"/>
-      <w:r>
-        <w:t>placed</w:t>
-      </w:r>
-      <w:proofErr w:type="gramEnd"/>
-      <w:r>
-        <w:t xml:space="preserve"> and one bet can be on several games</w:t>
-      </w:r>
-    </w:p>
-    <w:p>
-      <w:pPr>
-        <w:pStyle w:val="ListParagraph"/>
-        <w:numPr>
-          <w:ilvl w:val="0"/>
-          <w:numId w:val="7"/>
-        </w:numPr>
-      </w:pPr>
-      <w:r>
-        <w:t>Each bet for given game must have prediction result</w:t>
-      </w:r>
-    </w:p>
-    <w:p>
-      <w:pPr>
-        <w:pStyle w:val="ListParagraph"/>
-        <w:numPr>
-          <w:ilvl w:val="0"/>
-          <w:numId w:val="7"/>
-        </w:numPr>
-      </w:pPr>
-      <w:r>
-        <w:t>A bet can be placed by only one user and one user can place many bets</w:t>
+        <w:t>Table per Hierarchy</w:t>
       </w:r>
     </w:p>
     <w:p>
@@ -3645,137 +3264,10 @@
         <w:t>navigational properties</w:t>
       </w:r>
       <w:r>
-        <w:t xml:space="preserve"> in all models to simplify navigation. Annotate the data models with the appropriate </w:t>
-      </w:r>
-      <w:r>
-        <w:rPr>
-          <w:b/>
-        </w:rPr>
-        <w:t>attributes</w:t>
-      </w:r>
-      <w:r>
-        <w:t xml:space="preserve"> and validations and </w:t>
-      </w:r>
-      <w:r>
-        <w:rPr>
-          <w:b/>
-        </w:rPr>
-        <w:t>enable code first migrations</w:t>
-      </w:r>
-      <w:r>
-        <w:t>.</w:t>
-      </w:r>
-    </w:p>
-    <w:p>
-      <w:r>
-        <w:t xml:space="preserve">Separate the </w:t>
-      </w:r>
-      <w:r>
-        <w:rPr>
-          <w:b/>
-        </w:rPr>
-        <w:t>models</w:t>
-      </w:r>
-      <w:r>
-        <w:t xml:space="preserve">, </w:t>
-      </w:r>
-      <w:r>
-        <w:rPr>
-          <w:b/>
-        </w:rPr>
-        <w:t>data</w:t>
-      </w:r>
-      <w:r>
-        <w:t xml:space="preserve"> and </w:t>
-      </w:r>
-      <w:r>
-        <w:rPr>
-          <w:b/>
-        </w:rPr>
-        <w:t>client</w:t>
-      </w:r>
-      <w:r>
-        <w:t xml:space="preserve"> into </w:t>
-      </w:r>
-      <w:r>
-        <w:rPr>
-          <w:b/>
-        </w:rPr>
-        <w:t>different layers</w:t>
-      </w:r>
-      <w:r>
-        <w:t xml:space="preserve"> (projects).</w:t>
-      </w:r>
-    </w:p>
-    <w:p>
-      <w:pPr>
-        <w:pStyle w:val="Heading5"/>
-      </w:pPr>
-      <w:r>
-        <w:lastRenderedPageBreak/>
-        <w:t>Hint - Database Schema</w:t>
-      </w:r>
-    </w:p>
-    <w:p>
-      <w:pPr>
-        <w:rPr>
-          <w:highlight w:val="yellow"/>
-        </w:rPr>
-      </w:pPr>
-      <w:r>
-        <w:rPr>
-          <w:noProof/>
-          <w:lang w:val="bg-BG"/>
-        </w:rPr>
-        <w:drawing>
-          <wp:inline distT="0" distB="0" distL="0" distR="0" wp14:anchorId="75BE5EA2" wp14:editId="1CF4CC98">
-            <wp:extent cx="6619875" cy="4505325"/>
-            <wp:effectExtent l="0" t="0" r="9525" b="9525"/>
-            <wp:docPr id="1" name="Picture 1" descr="diagramfinal"/>
-            <wp:cNvGraphicFramePr>
-              <a:graphicFrameLocks xmlns:a="http://schemas.openxmlformats.org/drawingml/2006/main" noChangeAspect="1"/>
-            </wp:cNvGraphicFramePr>
-            <a:graphic xmlns:a="http://schemas.openxmlformats.org/drawingml/2006/main">
-              <a:graphicData uri="http://schemas.openxmlformats.org/drawingml/2006/picture">
-                <pic:pic xmlns:pic="http://schemas.openxmlformats.org/drawingml/2006/picture">
-                  <pic:nvPicPr>
-                    <pic:cNvPr id="0" name="Picture 1" descr="diagramfinal"/>
-                    <pic:cNvPicPr>
-                      <a:picLocks noChangeAspect="1" noChangeArrowheads="1"/>
-                    </pic:cNvPicPr>
-                  </pic:nvPicPr>
-                  <pic:blipFill>
-                    <a:blip r:embed="rId11">
-                      <a:extLst>
-                        <a:ext uri="{28A0092B-C50C-407E-A947-70E740481C1C}">
-                          <a14:useLocalDpi xmlns:a14="http://schemas.microsoft.com/office/drawing/2010/main" val="0"/>
-                        </a:ext>
-                      </a:extLst>
-                    </a:blip>
-                    <a:srcRect/>
-                    <a:stretch>
-                      <a:fillRect/>
-                    </a:stretch>
-                  </pic:blipFill>
-                  <pic:spPr bwMode="auto">
-                    <a:xfrm>
-                      <a:off x="0" y="0"/>
-                      <a:ext cx="6619875" cy="4505325"/>
-                    </a:xfrm>
-                    <a:prstGeom prst="rect">
-                      <a:avLst/>
-                    </a:prstGeom>
-                    <a:noFill/>
-                    <a:ln>
-                      <a:noFill/>
-                    </a:ln>
-                  </pic:spPr>
-                </pic:pic>
-              </a:graphicData>
-            </a:graphic>
-          </wp:inline>
-        </w:drawing>
-      </w:r>
+        <w:t xml:space="preserve"> in all models to simplify navigation. </w:t>
+      </w:r>
+      <w:bookmarkStart w:id="3" w:name="_GoBack"/>
+      <w:bookmarkEnd w:id="3"/>
     </w:p>
     <w:p>
       <w:pPr>
@@ -3786,273 +3278,7 @@
         <w:ind w:left="426" w:hanging="426"/>
       </w:pPr>
       <w:r>
-        <w:t>Bills Payment System</w:t>
-      </w:r>
-    </w:p>
-    <w:p>
-      <w:pPr>
-        <w:spacing w:after="120"/>
-      </w:pPr>
-      <w:r>
-        <w:t xml:space="preserve">Your task is to create a database for </w:t>
-      </w:r>
-      <w:r>
-        <w:rPr>
-          <w:b/>
-        </w:rPr>
-        <w:t>Bills Payment</w:t>
-      </w:r>
-      <w:r>
-        <w:rPr>
-          <w:b/>
-        </w:rPr>
-        <w:t xml:space="preserve"> System</w:t>
-      </w:r>
-      <w:r>
-        <w:t xml:space="preserve">, using the </w:t>
-      </w:r>
-      <w:r>
-        <w:rPr>
-          <w:b/>
-          <w:bCs/>
-        </w:rPr>
-        <w:t>E</w:t>
-      </w:r>
-      <w:r>
-        <w:rPr>
-          <w:b/>
-          <w:bCs/>
-        </w:rPr>
-        <w:t xml:space="preserve">ntity </w:t>
-      </w:r>
-      <w:r>
-        <w:rPr>
-          <w:b/>
-          <w:bCs/>
-        </w:rPr>
-        <w:t>F</w:t>
-      </w:r>
-      <w:r>
-        <w:rPr>
-          <w:b/>
-          <w:bCs/>
-        </w:rPr>
-        <w:t>ramework</w:t>
-      </w:r>
-      <w:r>
-        <w:rPr>
-          <w:b/>
-          <w:bCs/>
-        </w:rPr>
-        <w:t xml:space="preserve"> </w:t>
-      </w:r>
-      <w:r>
-        <w:rPr>
-          <w:b/>
-          <w:bCs/>
-        </w:rPr>
-        <w:t>C</w:t>
-      </w:r>
-      <w:r>
-        <w:rPr>
-          <w:b/>
-          <w:bCs/>
-        </w:rPr>
-        <w:t xml:space="preserve">ode </w:t>
-      </w:r>
-      <w:r>
-        <w:rPr>
-          <w:b/>
-          <w:bCs/>
-        </w:rPr>
-        <w:t>F</w:t>
-      </w:r>
-      <w:r>
-        <w:rPr>
-          <w:b/>
-          <w:bCs/>
-        </w:rPr>
-        <w:t xml:space="preserve">irst </w:t>
-      </w:r>
-      <w:r>
-        <w:t xml:space="preserve">approach. In the database, we should keep information about the </w:t>
-      </w:r>
-      <w:r>
-        <w:rPr>
-          <w:b/>
-        </w:rPr>
-        <w:t>users</w:t>
-      </w:r>
-      <w:r>
-        <w:t xml:space="preserve"> who are using that system (</w:t>
-      </w:r>
-      <w:r>
-        <w:rPr>
-          <w:b/>
-        </w:rPr>
-        <w:t>first name, last name, email, password, billing details</w:t>
-      </w:r>
-      <w:r>
-        <w:t xml:space="preserve">). Every </w:t>
-      </w:r>
-      <w:r>
-        <w:rPr>
-          <w:b/>
-        </w:rPr>
-        <w:t>billing detail</w:t>
-      </w:r>
-      <w:r>
-        <w:t xml:space="preserve"> have </w:t>
-      </w:r>
-      <w:r>
-        <w:rPr>
-          <w:b/>
-        </w:rPr>
-        <w:t>number</w:t>
-      </w:r>
-      <w:r>
-        <w:t xml:space="preserve"> and </w:t>
-      </w:r>
-      <w:r>
-        <w:rPr>
-          <w:b/>
-        </w:rPr>
-        <w:t>owner</w:t>
-      </w:r>
-      <w:r>
-        <w:t xml:space="preserve">. Also, there are </w:t>
-      </w:r>
-      <w:r>
-        <w:rPr>
-          <w:b/>
-        </w:rPr>
-        <w:t>two types</w:t>
-      </w:r>
-      <w:r>
-        <w:t xml:space="preserve"> of billing details </w:t>
-      </w:r>
-      <w:r>
-        <w:rPr>
-          <w:b/>
-        </w:rPr>
-        <w:t>credit card</w:t>
-      </w:r>
-      <w:r>
-        <w:t xml:space="preserve"> and </w:t>
-      </w:r>
-      <w:r>
-        <w:rPr>
-          <w:b/>
-        </w:rPr>
-        <w:t>bank account</w:t>
-      </w:r>
-      <w:r>
-        <w:t xml:space="preserve">. The credit card has </w:t>
-      </w:r>
-      <w:r>
-        <w:rPr>
-          <w:b/>
-        </w:rPr>
-        <w:t>card type, expiration month, expiration year</w:t>
-      </w:r>
-      <w:r>
-        <w:t xml:space="preserve">. And the bank account has </w:t>
-      </w:r>
-      <w:r>
-        <w:rPr>
-          <w:b/>
-        </w:rPr>
-        <w:t>bank name</w:t>
-      </w:r>
-      <w:r>
-        <w:t xml:space="preserve"> and </w:t>
-      </w:r>
-      <w:r>
-        <w:rPr>
-          <w:b/>
-        </w:rPr>
-        <w:t>SWIFT</w:t>
-      </w:r>
-      <w:r>
-        <w:t xml:space="preserve"> </w:t>
-      </w:r>
-      <w:r>
-        <w:rPr>
-          <w:b/>
-        </w:rPr>
-        <w:t>code</w:t>
-      </w:r>
-      <w:r>
-        <w:t>.</w:t>
-      </w:r>
-    </w:p>
-    <w:p>
-      <w:pPr>
-        <w:spacing w:after="0"/>
-      </w:pPr>
-      <w:r>
-        <w:rPr>
-          <w:b/>
-        </w:rPr>
-        <w:t>Solve the task</w:t>
-      </w:r>
-      <w:r>
-        <w:t>. Use the following approach to make model of the classes and the database tables.</w:t>
-      </w:r>
-    </w:p>
-    <w:p>
-      <w:pPr>
-        <w:pStyle w:val="ListParagraph"/>
-        <w:numPr>
-          <w:ilvl w:val="0"/>
-          <w:numId w:val="9"/>
-        </w:numPr>
-      </w:pPr>
-      <w:r>
-        <w:t>Table per Hierarchy</w:t>
-      </w:r>
-    </w:p>
-    <w:p>
-      <w:r>
-        <w:t xml:space="preserve">Add </w:t>
-      </w:r>
-      <w:r>
-        <w:rPr>
-          <w:b/>
-        </w:rPr>
-        <w:t>navigational properties</w:t>
-      </w:r>
-      <w:r>
-        <w:t xml:space="preserve"> in all models to simplify navigation. Annotate the data models with the appropriate </w:t>
-      </w:r>
-      <w:r>
-        <w:rPr>
-          <w:b/>
-        </w:rPr>
-        <w:t>attributes</w:t>
-      </w:r>
-      <w:r>
-        <w:t xml:space="preserve"> and validations and </w:t>
-      </w:r>
-      <w:r>
-        <w:rPr>
-          <w:b/>
-        </w:rPr>
-        <w:t>enable code first migrations</w:t>
-      </w:r>
-      <w:r>
-        <w:t>.</w:t>
-      </w:r>
-    </w:p>
-    <w:p>
-      <w:pPr>
-        <w:pStyle w:val="Heading2"/>
-        <w:tabs>
-          <w:tab w:val="clear" w:pos="1843"/>
-        </w:tabs>
-        <w:ind w:left="426" w:hanging="426"/>
-      </w:pPr>
-      <w:r>
+        <w:lastRenderedPageBreak/>
         <w:t>University System</w:t>
       </w:r>
     </w:p>
@@ -4216,7 +3442,6 @@
         <w:spacing w:after="0"/>
       </w:pPr>
       <w:r>
-        <w:lastRenderedPageBreak/>
         <w:t xml:space="preserve">Use class hierarchy to reduce code duplication. </w:t>
       </w:r>
       <w:r>
@@ -4886,6 +4111,7 @@
         <w:rPr>
           <w:b/>
         </w:rPr>
+        <w:lastRenderedPageBreak/>
         <w:t>Savings account</w:t>
       </w:r>
       <w:r>
@@ -4999,7 +4225,6 @@
         <w:rPr>
           <w:rStyle w:val="CodeChar"/>
         </w:rPr>
-        <w:lastRenderedPageBreak/>
         <w:t>Register &lt;username&gt; &lt;password&gt; &lt;email&gt;</w:t>
       </w:r>
       <w:r>
@@ -5629,6 +4854,7 @@
               <w:rPr>
                 <w:sz w:val="20"/>
               </w:rPr>
+              <w:lastRenderedPageBreak/>
               <w:t>R</w:t>
             </w:r>
             <w:r>
@@ -5813,7 +5039,6 @@
               <w:rPr>
                 <w:sz w:val="20"/>
               </w:rPr>
-              <w:lastRenderedPageBreak/>
               <w:t>Withdraw PO8FHH34GM 45.2</w:t>
             </w:r>
           </w:p>
@@ -5918,6 +5143,7 @@
               <w:rPr>
                 <w:sz w:val="20"/>
               </w:rPr>
+              <w:lastRenderedPageBreak/>
               <w:t>Incorrect email</w:t>
             </w:r>
           </w:p>
@@ -6072,7 +5298,6 @@
               <w:rPr>
                 <w:sz w:val="20"/>
               </w:rPr>
-              <w:lastRenderedPageBreak/>
               <w:t>Account PO8FHH34GM has balance of 254.80</w:t>
             </w:r>
           </w:p>
@@ -6226,11 +5451,11 @@
         </w:tabs>
         <w:ind w:left="426" w:hanging="426"/>
       </w:pPr>
-      <w:bookmarkStart w:id="0" w:name="_Hlk536270211"/>
+      <w:bookmarkStart w:id="4" w:name="_Hlk536270211"/>
       <w:r>
         <w:t>Create Database for BookShopSystem using Code First</w:t>
       </w:r>
-      <w:bookmarkEnd w:id="0"/>
+      <w:bookmarkEnd w:id="4"/>
     </w:p>
     <w:p>
       <w:pPr>
@@ -6268,7 +5493,7 @@
                     <pic:cNvPicPr/>
                   </pic:nvPicPr>
                   <pic:blipFill>
-                    <a:blip r:embed="rId12">
+                    <a:blip r:embed="rId11">
                       <a:extLst>
                         <a:ext uri="{28A0092B-C50C-407E-A947-70E740481C1C}">
                           <a14:useLocalDpi xmlns:a14="http://schemas.microsoft.com/office/drawing/2010/main" val="0"/>
@@ -6301,8 +5526,6 @@
           </wp:inline>
         </w:drawing>
       </w:r>
-      <w:bookmarkStart w:id="1" w:name="_GoBack"/>
-      <w:bookmarkEnd w:id="1"/>
     </w:p>
     <w:p>
       <w:pPr>
@@ -6558,6 +5781,7 @@
         <w:rPr>
           <w:lang w:val="en-GB"/>
         </w:rPr>
+        <w:lastRenderedPageBreak/>
         <w:t>For the book edition type you could use enumeration:</w:t>
       </w:r>
     </w:p>
@@ -6919,7 +6143,7 @@
                     <pic:cNvPicPr/>
                   </pic:nvPicPr>
                   <pic:blipFill>
-                    <a:blip r:embed="rId13">
+                    <a:blip r:embed="rId12">
                       <a:extLst>
                         <a:ext uri="{28A0092B-C50C-407E-A947-70E740481C1C}">
                           <a14:useLocalDpi xmlns:a14="http://schemas.microsoft.com/office/drawing/2010/main" val="0"/>
@@ -7013,7 +6237,7 @@
                     <pic:cNvPicPr/>
                   </pic:nvPicPr>
                   <pic:blipFill>
-                    <a:blip r:embed="rId14">
+                    <a:blip r:embed="rId13">
                       <a:extLst>
                         <a:ext uri="{28A0092B-C50C-407E-A947-70E740481C1C}">
                           <a14:useLocalDpi xmlns:a14="http://schemas.microsoft.com/office/drawing/2010/main" val="0"/>
@@ -7057,6 +6281,7 @@
         <w:rPr>
           <w:lang w:val="en-GB"/>
         </w:rPr>
+        <w:lastRenderedPageBreak/>
         <w:t>This is one of those cases where Entity Framework does not correctly update the DB schema after changes have been made to the model.</w:t>
       </w:r>
     </w:p>
@@ -7139,7 +6364,6 @@
           <w:noProof/>
           <w:lang w:val="en-GB"/>
         </w:rPr>
-        <w:lastRenderedPageBreak/>
         <w:t xml:space="preserve">This method is called only once when entity framework starts for the first time. It receives a </w:t>
       </w:r>
       <w:r>
@@ -7330,7 +6554,7 @@
                     </pic:cNvPicPr>
                   </pic:nvPicPr>
                   <pic:blipFill>
-                    <a:blip r:embed="rId15">
+                    <a:blip r:embed="rId14">
                       <a:extLst>
                         <a:ext uri="{28A0092B-C50C-407E-A947-70E740481C1C}">
                           <a14:useLocalDpi xmlns:a14="http://schemas.microsoft.com/office/drawing/2010/main" val="0"/>
@@ -7444,7 +6668,7 @@
                     <pic:cNvPicPr/>
                   </pic:nvPicPr>
                   <pic:blipFill>
-                    <a:blip r:embed="rId16">
+                    <a:blip r:embed="rId15">
                       <a:extLst>
                         <a:ext uri="{28A0092B-C50C-407E-A947-70E740481C1C}">
                           <a14:useLocalDpi xmlns:a14="http://schemas.microsoft.com/office/drawing/2010/main" val="0"/>
@@ -7587,6 +6811,7 @@
                 <w:noProof/>
                 <w:lang w:val="en-GB"/>
               </w:rPr>
+              <w:lastRenderedPageBreak/>
               <w:t>Sample Code</w:t>
             </w:r>
           </w:p>
@@ -8415,7 +7640,6 @@
                 <w:noProof/>
                 <w:lang w:val="en-GB"/>
               </w:rPr>
-              <w:lastRenderedPageBreak/>
               <w:t>--Absalom</w:t>
             </w:r>
           </w:p>
@@ -8491,7 +7715,6 @@
                 <w:noProof/>
                 <w:lang w:val="en-GB"/>
               </w:rPr>
-              <w:lastRenderedPageBreak/>
               <w:t>--After Many a Summer Dies the Swan</w:t>
             </w:r>
           </w:p>
@@ -8520,8 +7743,8 @@
       </w:pPr>
     </w:p>
     <w:sectPr>
-      <w:headerReference w:type="default" r:id="rId17"/>
-      <w:footerReference w:type="default" r:id="rId18"/>
+      <w:headerReference w:type="default" r:id="rId16"/>
+      <w:footerReference w:type="default" r:id="rId17"/>
       <w:pgSz w:w="11909" w:h="16834" w:code="9"/>
       <w:pgMar w:top="567" w:right="737" w:bottom="1077" w:left="737" w:header="567" w:footer="432" w:gutter="0"/>
       <w:cols w:space="720"/>
@@ -8685,7 +7908,7 @@
         </mc:Choice>
         <mc:Fallback>
           <w:pict>
-            <v:line w14:anchorId="3DF3B7EB" id="Straight Connector 25" o:spid="_x0000_s1026" style="position:absolute;flip:y;z-index:251656192;visibility:visible;mso-wrap-style:square;mso-width-percent:0;mso-height-percent:0;mso-wrap-distance-left:0;mso-wrap-distance-top:0;mso-wrap-distance-right:0;mso-wrap-distance-bottom:0;mso-position-horizontal:absolute;mso-position-horizontal-relative:text;mso-position-vertical:absolute;mso-position-vertical-relative:text;mso-width-percent:0;mso-height-percent:0;mso-width-relative:page;mso-height-relative:page" from="-.1pt,5.2pt" to="520.7pt,5.2pt" o:gfxdata="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" strokecolor="#f37123" strokeweight="1pt">
+            <v:line w14:anchorId="610E500A" id="Straight Connector 25" o:spid="_x0000_s1026" style="position:absolute;flip:y;z-index:251656192;visibility:visible;mso-wrap-style:square;mso-width-percent:0;mso-height-percent:0;mso-wrap-distance-left:0;mso-wrap-distance-top:0;mso-wrap-distance-right:0;mso-wrap-distance-bottom:0;mso-position-horizontal:absolute;mso-position-horizontal-relative:text;mso-position-vertical:absolute;mso-position-vertical-relative:text;mso-width-percent:0;mso-height-percent:0;mso-width-relative:page;mso-height-relative:page" from="-.1pt,5.2pt" to="520.7pt,5.2pt" o:gfxdata="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" strokecolor="#f37123" strokeweight="1pt">
               <v:stroke endcap="round"/>
             </v:line>
           </w:pict>
@@ -12637,6 +11860,7 @@
     <w:lsdException w:name="HTML Sample" w:semiHidden="1" w:unhideWhenUsed="1"/>
     <w:lsdException w:name="HTML Typewriter" w:semiHidden="1" w:unhideWhenUsed="1"/>
     <w:lsdException w:name="HTML Variable" w:semiHidden="1" w:unhideWhenUsed="1"/>
+    <w:lsdException w:name="Normal Table" w:semiHidden="1" w:unhideWhenUsed="1"/>
     <w:lsdException w:name="annotation subject" w:semiHidden="1" w:unhideWhenUsed="1"/>
     <w:lsdException w:name="No List" w:semiHidden="1" w:unhideWhenUsed="1"/>
     <w:lsdException w:name="Outline List 1" w:semiHidden="1" w:unhideWhenUsed="1"/>
@@ -12680,8 +11904,10 @@
     <w:lsdException w:name="Table Elegant" w:semiHidden="1" w:unhideWhenUsed="1"/>
     <w:lsdException w:name="Table Professional" w:semiHidden="1" w:unhideWhenUsed="1"/>
     <w:lsdException w:name="Table Subtle 1" w:semiHidden="1" w:unhideWhenUsed="1"/>
+    <w:lsdException w:name="Table Subtle 2" w:semiHidden="1" w:unhideWhenUsed="1"/>
     <w:lsdException w:name="Table Web 1" w:semiHidden="1" w:unhideWhenUsed="1"/>
     <w:lsdException w:name="Table Web 2" w:semiHidden="1" w:unhideWhenUsed="1"/>
+    <w:lsdException w:name="Table Web 3" w:semiHidden="1" w:unhideWhenUsed="1"/>
     <w:lsdException w:name="Balloon Text" w:semiHidden="1" w:unhideWhenUsed="1"/>
     <w:lsdException w:name="Table Grid" w:uiPriority="59"/>
     <w:lsdException w:name="Table Theme" w:semiHidden="1" w:unhideWhenUsed="1"/>
@@ -13635,7 +12861,7 @@
 </file>
 
 <file path=customXml/itemProps1.xml><?xml version="1.0" encoding="utf-8"?>
-<ds:datastoreItem xmlns:ds="http://schemas.openxmlformats.org/officeDocument/2006/customXml" ds:itemID="{B7BDCE89-5325-40DD-9392-3A5BC44A0E56}">
+<ds:datastoreItem xmlns:ds="http://schemas.openxmlformats.org/officeDocument/2006/customXml" ds:itemID="{B31371EC-6FB5-48B7-BCFA-891841D4F6DA}">
   <ds:schemaRefs>
     <ds:schemaRef ds:uri="http://schemas.openxmlformats.org/officeDocument/2006/bibliography"/>
   </ds:schemaRefs>

</xml_diff>

<commit_message>
13. Create Database for BookShopSystem using Code First
</commit_message>
<xml_diff>
--- a/06. Advanced Relations/Exercises/06. DB-Advanced-EF-Core-Advanced-Relations-Exercises.docx
+++ b/06. Advanced Relations/Exercises/06. DB-Advanced-EF-Core-Advanced-Relations-Exercises.docx
@@ -3266,8 +3266,6 @@
       <w:r>
         <w:t xml:space="preserve"> in all models to simplify navigation. </w:t>
       </w:r>
-      <w:bookmarkStart w:id="3" w:name="_GoBack"/>
-      <w:bookmarkEnd w:id="3"/>
     </w:p>
     <w:p>
       <w:pPr>
@@ -3279,234 +3277,6 @@
       </w:pPr>
       <w:r>
         <w:lastRenderedPageBreak/>
-        <w:t>University System</w:t>
-      </w:r>
-    </w:p>
-    <w:p>
-      <w:pPr>
-        <w:spacing w:after="0"/>
-      </w:pPr>
-      <w:r>
-        <w:t xml:space="preserve">Your task is to create a database for </w:t>
-      </w:r>
-      <w:r>
-        <w:rPr>
-          <w:b/>
-        </w:rPr>
-        <w:t>University System</w:t>
-      </w:r>
-      <w:r>
-        <w:t xml:space="preserve">, using the </w:t>
-      </w:r>
-      <w:r>
-        <w:rPr>
-          <w:b/>
-          <w:bCs/>
-        </w:rPr>
-        <w:t>E</w:t>
-      </w:r>
-      <w:r>
-        <w:rPr>
-          <w:b/>
-          <w:bCs/>
-        </w:rPr>
-        <w:t xml:space="preserve">ntity </w:t>
-      </w:r>
-      <w:r>
-        <w:rPr>
-          <w:b/>
-          <w:bCs/>
-        </w:rPr>
-        <w:t>F</w:t>
-      </w:r>
-      <w:r>
-        <w:rPr>
-          <w:b/>
-          <w:bCs/>
-        </w:rPr>
-        <w:t>ramework</w:t>
-      </w:r>
-      <w:r>
-        <w:rPr>
-          <w:b/>
-          <w:bCs/>
-        </w:rPr>
-        <w:t xml:space="preserve"> </w:t>
-      </w:r>
-      <w:r>
-        <w:rPr>
-          <w:b/>
-          <w:bCs/>
-        </w:rPr>
-        <w:t>C</w:t>
-      </w:r>
-      <w:r>
-        <w:rPr>
-          <w:b/>
-          <w:bCs/>
-        </w:rPr>
-        <w:t xml:space="preserve">ode </w:t>
-      </w:r>
-      <w:r>
-        <w:rPr>
-          <w:b/>
-          <w:bCs/>
-        </w:rPr>
-        <w:t>F</w:t>
-      </w:r>
-      <w:r>
-        <w:rPr>
-          <w:b/>
-          <w:bCs/>
-        </w:rPr>
-        <w:t xml:space="preserve">irst </w:t>
-      </w:r>
-      <w:r>
-        <w:t xml:space="preserve">approach. In the database, we should keep information about students, teachers and courses. </w:t>
-      </w:r>
-    </w:p>
-    <w:p>
-      <w:pPr>
-        <w:pStyle w:val="ListParagraph"/>
-        <w:numPr>
-          <w:ilvl w:val="0"/>
-          <w:numId w:val="10"/>
-        </w:numPr>
-      </w:pPr>
-      <w:r>
-        <w:rPr>
-          <w:b/>
-        </w:rPr>
-        <w:t xml:space="preserve">Student </w:t>
-      </w:r>
-      <w:proofErr w:type="gramStart"/>
-      <w:r>
-        <w:t>-  first</w:t>
-      </w:r>
-      <w:proofErr w:type="gramEnd"/>
-      <w:r>
-        <w:t xml:space="preserve"> name, last name, phone number, average grade, attendance</w:t>
-      </w:r>
-    </w:p>
-    <w:p>
-      <w:pPr>
-        <w:pStyle w:val="ListParagraph"/>
-        <w:numPr>
-          <w:ilvl w:val="0"/>
-          <w:numId w:val="10"/>
-        </w:numPr>
-      </w:pPr>
-      <w:r>
-        <w:rPr>
-          <w:b/>
-        </w:rPr>
-        <w:t>Teacher</w:t>
-      </w:r>
-      <w:r>
-        <w:t xml:space="preserve"> - first name, last name, phone number, email, salary per hour</w:t>
-      </w:r>
-    </w:p>
-    <w:p>
-      <w:pPr>
-        <w:pStyle w:val="ListParagraph"/>
-        <w:numPr>
-          <w:ilvl w:val="0"/>
-          <w:numId w:val="10"/>
-        </w:numPr>
-      </w:pPr>
-      <w:r>
-        <w:rPr>
-          <w:b/>
-        </w:rPr>
-        <w:t xml:space="preserve">Course </w:t>
-      </w:r>
-      <w:r>
-        <w:t>– name description, start date, end date, credits</w:t>
-      </w:r>
-    </w:p>
-    <w:p>
-      <w:r>
-        <w:t xml:space="preserve">Each student can be enrolled in many courses and in each course many students can be enrolled. A teacher can teach in many </w:t>
-      </w:r>
-      <w:proofErr w:type="gramStart"/>
-      <w:r>
-        <w:t>courses</w:t>
-      </w:r>
-      <w:proofErr w:type="gramEnd"/>
-      <w:r>
-        <w:t xml:space="preserve"> but one course can be taught only by one teacher.</w:t>
-      </w:r>
-    </w:p>
-    <w:p>
-      <w:pPr>
-        <w:spacing w:after="0"/>
-      </w:pPr>
-      <w:r>
-        <w:t xml:space="preserve">Use class hierarchy to reduce code duplication. </w:t>
-      </w:r>
-      <w:r>
-        <w:rPr>
-          <w:b/>
-        </w:rPr>
-        <w:t>Solve the task</w:t>
-      </w:r>
-      <w:r>
-        <w:t>. Use the following approach to make models of the classes and the database tables.</w:t>
-      </w:r>
-    </w:p>
-    <w:p>
-      <w:pPr>
-        <w:pStyle w:val="ListParagraph"/>
-        <w:numPr>
-          <w:ilvl w:val="0"/>
-          <w:numId w:val="9"/>
-        </w:numPr>
-      </w:pPr>
-      <w:r>
-        <w:t>Table per Hierarchy</w:t>
-      </w:r>
-    </w:p>
-    <w:p>
-      <w:r>
-        <w:t xml:space="preserve">Add </w:t>
-      </w:r>
-      <w:r>
-        <w:rPr>
-          <w:b/>
-        </w:rPr>
-        <w:t>navigational properties</w:t>
-      </w:r>
-      <w:r>
-        <w:t xml:space="preserve"> in all models to simplify navigation. Annotate the data models with the appropriate </w:t>
-      </w:r>
-      <w:r>
-        <w:rPr>
-          <w:b/>
-        </w:rPr>
-        <w:t>attributes</w:t>
-      </w:r>
-      <w:r>
-        <w:t xml:space="preserve"> and validations and </w:t>
-      </w:r>
-      <w:r>
-        <w:rPr>
-          <w:b/>
-        </w:rPr>
-        <w:t>enable code first migrations</w:t>
-      </w:r>
-      <w:r>
-        <w:t>.</w:t>
-      </w:r>
-    </w:p>
-    <w:p>
-      <w:pPr>
-        <w:pStyle w:val="Heading2"/>
-        <w:tabs>
-          <w:tab w:val="clear" w:pos="1843"/>
-        </w:tabs>
-        <w:ind w:left="426" w:hanging="426"/>
-      </w:pPr>
-      <w:r>
         <w:t xml:space="preserve">Vehicles </w:t>
       </w:r>
     </w:p>
@@ -4111,7 +3881,6 @@
         <w:rPr>
           <w:b/>
         </w:rPr>
-        <w:lastRenderedPageBreak/>
         <w:t>Savings account</w:t>
       </w:r>
       <w:r>
@@ -4281,6 +4050,7 @@
         <w:rPr>
           <w:b/>
         </w:rPr>
+        <w:lastRenderedPageBreak/>
         <w:t xml:space="preserve">Email </w:t>
       </w:r>
       <w:r>
@@ -4854,7 +4624,6 @@
               <w:rPr>
                 <w:sz w:val="20"/>
               </w:rPr>
-              <w:lastRenderedPageBreak/>
               <w:t>R</w:t>
             </w:r>
             <w:r>
@@ -5114,7 +4883,6 @@
               <w:rPr>
                 <w:sz w:val="20"/>
               </w:rPr>
-              <w:lastRenderedPageBreak/>
               <w:t>Incorrect username</w:t>
             </w:r>
           </w:p>
@@ -5143,7 +4911,6 @@
               <w:rPr>
                 <w:sz w:val="20"/>
               </w:rPr>
-              <w:lastRenderedPageBreak/>
               <w:t>Incorrect email</w:t>
             </w:r>
           </w:p>
@@ -5451,11 +5218,11 @@
         </w:tabs>
         <w:ind w:left="426" w:hanging="426"/>
       </w:pPr>
-      <w:bookmarkStart w:id="4" w:name="_Hlk536270211"/>
+      <w:bookmarkStart w:id="3" w:name="_Hlk536270211"/>
       <w:r>
         <w:t>Create Database for BookShopSystem using Code First</w:t>
       </w:r>
-      <w:bookmarkEnd w:id="4"/>
+      <w:bookmarkEnd w:id="3"/>
     </w:p>
     <w:p>
       <w:pPr>
@@ -5781,7 +5548,6 @@
         <w:rPr>
           <w:lang w:val="en-GB"/>
         </w:rPr>
-        <w:lastRenderedPageBreak/>
         <w:t>For the book edition type you could use enumeration:</w:t>
       </w:r>
     </w:p>
@@ -5971,8 +5737,15 @@
         </w:rPr>
       </w:pPr>
       <w:r>
-        <w:t>Create Database for BookShopSystem using Code First</w:t>
-      </w:r>
+        <w:rPr>
+          <w:rFonts w:ascii="Consolas" w:hAnsi="Consolas" w:cs="Consolas"/>
+          <w:noProof/>
+          <w:lang w:val="en-GB"/>
+        </w:rPr>
+        <w:t>RelatedBooks</w:t>
+      </w:r>
+      <w:bookmarkStart w:id="4" w:name="_GoBack"/>
+      <w:bookmarkEnd w:id="4"/>
       <w:r>
         <w:rPr>
           <w:noProof/>
@@ -6113,6 +5886,7 @@
         <w:rPr>
           <w:lang w:val="en-GB"/>
         </w:rPr>
+        <w:lastRenderedPageBreak/>
         <w:t>Start the program again.</w:t>
       </w:r>
     </w:p>
@@ -6281,261 +6055,261 @@
         <w:rPr>
           <w:lang w:val="en-GB"/>
         </w:rPr>
+        <w:t>This is one of those cases where Entity Framework does not correctly update the DB schema after changes have been made to the model.</w:t>
+      </w:r>
+    </w:p>
+    <w:p>
+      <w:pPr>
+        <w:rPr>
+          <w:noProof/>
+          <w:lang w:val="en-GB"/>
+        </w:rPr>
+      </w:pPr>
+      <w:r>
+        <w:rPr>
+          <w:lang w:val="en-GB"/>
+        </w:rPr>
+        <w:t>In such events, we need</w:t>
+      </w:r>
+      <w:r>
+        <w:rPr>
+          <w:noProof/>
+          <w:lang w:val="en-GB"/>
+        </w:rPr>
+        <w:t xml:space="preserve"> to manually configure the relationship with the so-called </w:t>
+      </w:r>
+      <w:r>
+        <w:rPr>
+          <w:b/>
+          <w:noProof/>
+          <w:lang w:val="en-GB"/>
+        </w:rPr>
+        <w:t>Model Builder</w:t>
+      </w:r>
+      <w:r>
+        <w:rPr>
+          <w:noProof/>
+          <w:lang w:val="en-GB"/>
+        </w:rPr>
+        <w:t xml:space="preserve">. Go to the </w:t>
+      </w:r>
+      <w:r>
+        <w:rPr>
+          <w:b/>
+          <w:noProof/>
+          <w:lang w:val="en-GB"/>
+        </w:rPr>
+        <w:t>BookShopContext</w:t>
+      </w:r>
+      <w:r>
+        <w:rPr>
+          <w:noProof/>
+          <w:lang w:val="en-GB"/>
+        </w:rPr>
+        <w:t xml:space="preserve"> class and override the </w:t>
+      </w:r>
+      <w:r>
+        <w:rPr>
+          <w:rFonts w:ascii="Consolas" w:hAnsi="Consolas" w:cs="Consolas"/>
+          <w:b/>
+          <w:noProof/>
+          <w:lang w:val="en-GB"/>
+        </w:rPr>
+        <w:t>OnModelCreating()</w:t>
+      </w:r>
+      <w:r>
+        <w:rPr>
+          <w:noProof/>
+          <w:lang w:val="en-GB"/>
+        </w:rPr>
+        <w:t xml:space="preserve"> method.</w:t>
+      </w:r>
+    </w:p>
+    <w:p>
+      <w:pPr>
+        <w:rPr>
+          <w:noProof/>
+          <w:lang w:val="en-GB"/>
+        </w:rPr>
+      </w:pPr>
+      <w:r>
+        <w:rPr>
+          <w:noProof/>
+          <w:lang w:val="en-GB"/>
+        </w:rPr>
+        <w:t xml:space="preserve">This method is called only once when entity framework starts for the first time. It receives a </w:t>
+      </w:r>
+      <w:r>
+        <w:rPr>
+          <w:b/>
+          <w:noProof/>
+          <w:lang w:val="en-GB"/>
+        </w:rPr>
+        <w:t>DbModelBuilder</w:t>
+      </w:r>
+      <w:r>
+        <w:rPr>
+          <w:noProof/>
+          <w:lang w:val="en-GB"/>
+        </w:rPr>
+        <w:t xml:space="preserve"> as argument. We will use that model builder to configure the desired relationship.</w:t>
+      </w:r>
+    </w:p>
+    <w:p>
+      <w:pPr>
+        <w:rPr>
+          <w:noProof/>
+          <w:lang w:val="en-GB"/>
+        </w:rPr>
+      </w:pPr>
+      <w:r>
+        <w:rPr>
+          <w:noProof/>
+          <w:lang w:val="en-GB"/>
+        </w:rPr>
+        <w:t xml:space="preserve">The Model Builder (also </w:t>
+      </w:r>
+      <w:r>
+        <w:rPr>
+          <w:b/>
+          <w:noProof/>
+          <w:lang w:val="en-GB"/>
+        </w:rPr>
+        <w:t>fluent</w:t>
+      </w:r>
+      <w:r>
+        <w:rPr>
+          <w:b/>
+          <w:noProof/>
+          <w:lang w:val="en-GB"/>
+        </w:rPr>
+        <w:t xml:space="preserve"> API</w:t>
+      </w:r>
+      <w:r>
+        <w:rPr>
+          <w:noProof/>
+          <w:lang w:val="en-GB"/>
+        </w:rPr>
+        <w:t xml:space="preserve">) will allow us to tell EF that a </w:t>
+      </w:r>
+      <w:r>
+        <w:rPr>
+          <w:b/>
+          <w:noProof/>
+          <w:lang w:val="en-GB"/>
+        </w:rPr>
+        <w:t>Book</w:t>
+      </w:r>
+      <w:r>
+        <w:rPr>
+          <w:noProof/>
+          <w:lang w:val="en-GB"/>
+        </w:rPr>
+        <w:t xml:space="preserve"> has </w:t>
+      </w:r>
+      <w:r>
+        <w:rPr>
+          <w:b/>
+          <w:noProof/>
+          <w:lang w:val="en-GB"/>
+        </w:rPr>
+        <w:t>many books</w:t>
+      </w:r>
+      <w:r>
+        <w:rPr>
+          <w:noProof/>
+          <w:lang w:val="en-GB"/>
+        </w:rPr>
+        <w:t xml:space="preserve"> (the related books) and those books have many as well. Then we will map that relationship to a </w:t>
+      </w:r>
+      <w:r>
+        <w:rPr>
+          <w:b/>
+          <w:noProof/>
+          <w:lang w:val="en-GB"/>
+        </w:rPr>
+        <w:t>junction</w:t>
+      </w:r>
+      <w:r>
+        <w:rPr>
+          <w:noProof/>
+          <w:lang w:val="en-GB"/>
+        </w:rPr>
+        <w:t xml:space="preserve"> (</w:t>
+      </w:r>
+      <w:r>
+        <w:rPr>
+          <w:b/>
+          <w:noProof/>
+          <w:lang w:val="en-GB"/>
+        </w:rPr>
+        <w:t>many-to-many</w:t>
+      </w:r>
+      <w:r>
+        <w:rPr>
+          <w:noProof/>
+          <w:lang w:val="en-GB"/>
+        </w:rPr>
+        <w:t xml:space="preserve">) table where we manually set the </w:t>
+      </w:r>
+      <w:r>
+        <w:rPr>
+          <w:b/>
+          <w:noProof/>
+          <w:lang w:val="en-GB"/>
+        </w:rPr>
+        <w:t>left key</w:t>
+      </w:r>
+      <w:r>
+        <w:rPr>
+          <w:noProof/>
+          <w:lang w:val="en-GB"/>
+        </w:rPr>
+        <w:t xml:space="preserve"> (book id) and </w:t>
+      </w:r>
+      <w:r>
+        <w:rPr>
+          <w:b/>
+          <w:noProof/>
+          <w:lang w:val="en-GB"/>
+        </w:rPr>
+        <w:t>right key</w:t>
+      </w:r>
+      <w:r>
+        <w:rPr>
+          <w:noProof/>
+          <w:lang w:val="en-GB"/>
+        </w:rPr>
+        <w:t xml:space="preserve"> (related book id). Finally, we </w:t>
+      </w:r>
+      <w:r>
+        <w:rPr>
+          <w:b/>
+          <w:noProof/>
+          <w:lang w:val="en-GB"/>
+        </w:rPr>
+        <w:t>name the table</w:t>
+      </w:r>
+      <w:r>
+        <w:rPr>
+          <w:noProof/>
+          <w:lang w:val="en-GB"/>
+        </w:rPr>
+        <w:t>.</w:t>
+      </w:r>
+    </w:p>
+    <w:p>
+      <w:pPr>
+        <w:jc w:val="center"/>
+        <w:rPr>
+          <w:lang w:val="en-GB"/>
+        </w:rPr>
+      </w:pPr>
+      <w:r>
+        <w:rPr>
+          <w:noProof/>
+        </w:rPr>
         <w:lastRenderedPageBreak/>
-        <w:t>This is one of those cases where Entity Framework does not correctly update the DB schema after changes have been made to the model.</w:t>
-      </w:r>
-    </w:p>
-    <w:p>
-      <w:pPr>
-        <w:rPr>
-          <w:noProof/>
-          <w:lang w:val="en-GB"/>
-        </w:rPr>
-      </w:pPr>
-      <w:r>
-        <w:rPr>
-          <w:lang w:val="en-GB"/>
-        </w:rPr>
-        <w:t>In such events, we need</w:t>
-      </w:r>
-      <w:r>
-        <w:rPr>
-          <w:noProof/>
-          <w:lang w:val="en-GB"/>
-        </w:rPr>
-        <w:t xml:space="preserve"> to manually configure the relationship with the so-called </w:t>
-      </w:r>
-      <w:r>
-        <w:rPr>
-          <w:b/>
-          <w:noProof/>
-          <w:lang w:val="en-GB"/>
-        </w:rPr>
-        <w:t>Model Builder</w:t>
-      </w:r>
-      <w:r>
-        <w:rPr>
-          <w:noProof/>
-          <w:lang w:val="en-GB"/>
-        </w:rPr>
-        <w:t xml:space="preserve">. Go to the </w:t>
-      </w:r>
-      <w:r>
-        <w:rPr>
-          <w:b/>
-          <w:noProof/>
-          <w:lang w:val="en-GB"/>
-        </w:rPr>
-        <w:t>BookShopContext</w:t>
-      </w:r>
-      <w:r>
-        <w:rPr>
-          <w:noProof/>
-          <w:lang w:val="en-GB"/>
-        </w:rPr>
-        <w:t xml:space="preserve"> class and override the </w:t>
-      </w:r>
-      <w:r>
-        <w:rPr>
-          <w:rFonts w:ascii="Consolas" w:hAnsi="Consolas" w:cs="Consolas"/>
-          <w:b/>
-          <w:noProof/>
-          <w:lang w:val="en-GB"/>
-        </w:rPr>
-        <w:t>OnModelCreating()</w:t>
-      </w:r>
-      <w:r>
-        <w:rPr>
-          <w:noProof/>
-          <w:lang w:val="en-GB"/>
-        </w:rPr>
-        <w:t xml:space="preserve"> method.</w:t>
-      </w:r>
-    </w:p>
-    <w:p>
-      <w:pPr>
-        <w:rPr>
-          <w:noProof/>
-          <w:lang w:val="en-GB"/>
-        </w:rPr>
-      </w:pPr>
-      <w:r>
-        <w:rPr>
-          <w:noProof/>
-          <w:lang w:val="en-GB"/>
-        </w:rPr>
-        <w:t xml:space="preserve">This method is called only once when entity framework starts for the first time. It receives a </w:t>
-      </w:r>
-      <w:r>
-        <w:rPr>
-          <w:b/>
-          <w:noProof/>
-          <w:lang w:val="en-GB"/>
-        </w:rPr>
-        <w:t>DbModelBuilder</w:t>
-      </w:r>
-      <w:r>
-        <w:rPr>
-          <w:noProof/>
-          <w:lang w:val="en-GB"/>
-        </w:rPr>
-        <w:t xml:space="preserve"> as argument. We will use that model builder to configure the desired relationship.</w:t>
-      </w:r>
-    </w:p>
-    <w:p>
-      <w:pPr>
-        <w:rPr>
-          <w:noProof/>
-          <w:lang w:val="en-GB"/>
-        </w:rPr>
-      </w:pPr>
-      <w:r>
-        <w:rPr>
-          <w:noProof/>
-          <w:lang w:val="en-GB"/>
-        </w:rPr>
-        <w:t xml:space="preserve">The Model Builder (also </w:t>
-      </w:r>
-      <w:r>
-        <w:rPr>
-          <w:b/>
-          <w:noProof/>
-          <w:lang w:val="en-GB"/>
-        </w:rPr>
-        <w:t>fluent</w:t>
-      </w:r>
-      <w:r>
-        <w:rPr>
-          <w:b/>
-          <w:noProof/>
-          <w:lang w:val="en-GB"/>
-        </w:rPr>
-        <w:t xml:space="preserve"> API</w:t>
-      </w:r>
-      <w:r>
-        <w:rPr>
-          <w:noProof/>
-          <w:lang w:val="en-GB"/>
-        </w:rPr>
-        <w:t xml:space="preserve">) will allow us to tell EF that a </w:t>
-      </w:r>
-      <w:r>
-        <w:rPr>
-          <w:b/>
-          <w:noProof/>
-          <w:lang w:val="en-GB"/>
-        </w:rPr>
-        <w:t>Book</w:t>
-      </w:r>
-      <w:r>
-        <w:rPr>
-          <w:noProof/>
-          <w:lang w:val="en-GB"/>
-        </w:rPr>
-        <w:t xml:space="preserve"> has </w:t>
-      </w:r>
-      <w:r>
-        <w:rPr>
-          <w:b/>
-          <w:noProof/>
-          <w:lang w:val="en-GB"/>
-        </w:rPr>
-        <w:t>many books</w:t>
-      </w:r>
-      <w:r>
-        <w:rPr>
-          <w:noProof/>
-          <w:lang w:val="en-GB"/>
-        </w:rPr>
-        <w:t xml:space="preserve"> (the related books) and those books have many as well. Then we will map that relationship to a </w:t>
-      </w:r>
-      <w:r>
-        <w:rPr>
-          <w:b/>
-          <w:noProof/>
-          <w:lang w:val="en-GB"/>
-        </w:rPr>
-        <w:t>junction</w:t>
-      </w:r>
-      <w:r>
-        <w:rPr>
-          <w:noProof/>
-          <w:lang w:val="en-GB"/>
-        </w:rPr>
-        <w:t xml:space="preserve"> (</w:t>
-      </w:r>
-      <w:r>
-        <w:rPr>
-          <w:b/>
-          <w:noProof/>
-          <w:lang w:val="en-GB"/>
-        </w:rPr>
-        <w:t>many-to-many</w:t>
-      </w:r>
-      <w:r>
-        <w:rPr>
-          <w:noProof/>
-          <w:lang w:val="en-GB"/>
-        </w:rPr>
-        <w:t xml:space="preserve">) table where we manually set the </w:t>
-      </w:r>
-      <w:r>
-        <w:rPr>
-          <w:b/>
-          <w:noProof/>
-          <w:lang w:val="en-GB"/>
-        </w:rPr>
-        <w:t>left key</w:t>
-      </w:r>
-      <w:r>
-        <w:rPr>
-          <w:noProof/>
-          <w:lang w:val="en-GB"/>
-        </w:rPr>
-        <w:t xml:space="preserve"> (book id) and </w:t>
-      </w:r>
-      <w:r>
-        <w:rPr>
-          <w:b/>
-          <w:noProof/>
-          <w:lang w:val="en-GB"/>
-        </w:rPr>
-        <w:t>right key</w:t>
-      </w:r>
-      <w:r>
-        <w:rPr>
-          <w:noProof/>
-          <w:lang w:val="en-GB"/>
-        </w:rPr>
-        <w:t xml:space="preserve"> (related book id). Finally, we </w:t>
-      </w:r>
-      <w:r>
-        <w:rPr>
-          <w:b/>
-          <w:noProof/>
-          <w:lang w:val="en-GB"/>
-        </w:rPr>
-        <w:t>name the table</w:t>
-      </w:r>
-      <w:r>
-        <w:rPr>
-          <w:noProof/>
-          <w:lang w:val="en-GB"/>
-        </w:rPr>
-        <w:t>.</w:t>
-      </w:r>
-    </w:p>
-    <w:p>
-      <w:pPr>
-        <w:jc w:val="center"/>
-        <w:rPr>
-          <w:lang w:val="en-GB"/>
-        </w:rPr>
-      </w:pPr>
-      <w:r>
-        <w:rPr>
-          <w:noProof/>
-        </w:rPr>
         <w:drawing>
           <wp:inline distT="0" distB="0" distL="0" distR="0" wp14:anchorId="7E7ED62A" wp14:editId="62EAFBAC">
             <wp:extent cx="5715000" cy="2581275"/>
@@ -6811,7 +6585,6 @@
                 <w:noProof/>
                 <w:lang w:val="en-GB"/>
               </w:rPr>
-              <w:lastRenderedPageBreak/>
               <w:t>Sample Code</w:t>
             </w:r>
           </w:p>
@@ -7345,6 +7118,7 @@
                 <w:szCs w:val="19"/>
                 <w:highlight w:val="white"/>
               </w:rPr>
+              <w:lastRenderedPageBreak/>
               <w:t xml:space="preserve">    </w:t>
             </w:r>
             <w:r>
@@ -7640,6 +7414,7 @@
                 <w:noProof/>
                 <w:lang w:val="en-GB"/>
               </w:rPr>
+              <w:lastRenderedPageBreak/>
               <w:t>--Absalom</w:t>
             </w:r>
           </w:p>
@@ -7908,7 +7683,7 @@
         </mc:Choice>
         <mc:Fallback>
           <w:pict>
-            <v:line w14:anchorId="610E500A" id="Straight Connector 25" o:spid="_x0000_s1026" style="position:absolute;flip:y;z-index:251656192;visibility:visible;mso-wrap-style:square;mso-width-percent:0;mso-height-percent:0;mso-wrap-distance-left:0;mso-wrap-distance-top:0;mso-wrap-distance-right:0;mso-wrap-distance-bottom:0;mso-position-horizontal:absolute;mso-position-horizontal-relative:text;mso-position-vertical:absolute;mso-position-vertical-relative:text;mso-width-percent:0;mso-height-percent:0;mso-width-relative:page;mso-height-relative:page" from="-.1pt,5.2pt" to="520.7pt,5.2pt" o:gfxdata="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" strokecolor="#f37123" strokeweight="1pt">
+            <v:line w14:anchorId="1E6259E2" id="Straight Connector 25" o:spid="_x0000_s1026" style="position:absolute;flip:y;z-index:251656192;visibility:visible;mso-wrap-style:square;mso-width-percent:0;mso-height-percent:0;mso-wrap-distance-left:0;mso-wrap-distance-top:0;mso-wrap-distance-right:0;mso-wrap-distance-bottom:0;mso-position-horizontal:absolute;mso-position-horizontal-relative:text;mso-position-vertical:absolute;mso-position-vertical-relative:text;mso-width-percent:0;mso-height-percent:0;mso-width-relative:page;mso-height-relative:page" from="-.1pt,5.2pt" to="520.7pt,5.2pt" o:gfxdata="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" strokecolor="#f37123" strokeweight="1pt">
               <v:stroke endcap="round"/>
             </v:line>
           </w:pict>
@@ -12861,7 +12636,7 @@
 </file>
 
 <file path=customXml/itemProps1.xml><?xml version="1.0" encoding="utf-8"?>
-<ds:datastoreItem xmlns:ds="http://schemas.openxmlformats.org/officeDocument/2006/customXml" ds:itemID="{B31371EC-6FB5-48B7-BCFA-891841D4F6DA}">
+<ds:datastoreItem xmlns:ds="http://schemas.openxmlformats.org/officeDocument/2006/customXml" ds:itemID="{8BD8E5F4-BC47-4400-8546-8C734934A12F}">
   <ds:schemaRefs>
     <ds:schemaRef ds:uri="http://schemas.openxmlformats.org/officeDocument/2006/bibliography"/>
   </ds:schemaRefs>

</xml_diff>